<commit_message>
yra io komandos reikia tik sukurti hdd objecta komand handleri ir paduot i funkcijas
</commit_message>
<xml_diff>
--- a/First/RM_ir_VM_projektas V3.docx
+++ b/First/RM_ir_VM_projektas V3.docx
@@ -17447,15 +17447,7 @@
         <w:rPr>
           <w:lang w:val="lt-LT"/>
         </w:rPr>
-        <w:t>VM dydis, kiek atminties iš</w:t>
-      </w:r>
-      <w:bookmarkStart w:id="0" w:name="_GoBack"/>
-      <w:bookmarkEnd w:id="0"/>
-      <w:r>
-        <w:rPr>
-          <w:lang w:val="lt-LT"/>
-        </w:rPr>
-        <w:t>skirta VM (1 žodis).</w:t>
+        <w:t>VM dydis, kiek atminties išskirta VM (1 žodis).</w:t>
       </w:r>
     </w:p>
     <w:p>
@@ -19451,9 +19443,16 @@
           <w:u w:val="single"/>
           <w:lang w:val="lt-LT"/>
         </w:rPr>
-        <w:t>Pxyz</w:t>
-      </w:r>
-      <w:proofErr w:type="spellEnd"/>
+        <w:t>Px</w:t>
+      </w:r>
+      <w:proofErr w:type="spellEnd"/>
+      <w:r>
+        <w:rPr>
+          <w:u w:val="single"/>
+          <w:lang w:val="lt-LT"/>
+        </w:rPr>
+        <w:t xml:space="preserve"> </w:t>
+      </w:r>
       <w:r>
         <w:rPr>
           <w:u w:val="single"/>
@@ -19480,92 +19479,31 @@
         <w:rPr>
           <w:lang w:val="lt-LT"/>
         </w:rPr>
-        <w:t xml:space="preserve">bloko nuo y iki z žodžius (y </w:t>
-      </w:r>
-      <w:r>
-        <w:rPr>
-          <w:lang w:val="lt-LT"/>
-        </w:rPr>
-        <w:t>&lt;</w:t>
-      </w:r>
-      <w:r>
-        <w:rPr>
-          <w:lang w:val="lt-LT"/>
-        </w:rPr>
-        <w:t xml:space="preserve"> z). </w:t>
-      </w:r>
-      <w:r>
-        <w:t xml:space="preserve">0 &lt; </w:t>
-      </w:r>
-      <w:proofErr w:type="spellStart"/>
-      <w:proofErr w:type="gramStart"/>
-      <w:r>
-        <w:t>x,y</w:t>
-      </w:r>
-      <w:proofErr w:type="gramEnd"/>
-      <w:r>
-        <w:t>,z</w:t>
-      </w:r>
-      <w:proofErr w:type="spellEnd"/>
-      <w:r>
-        <w:t xml:space="preserve"> &lt; 0xF</w:t>
-      </w:r>
-    </w:p>
-    <w:p>
-      <w:pPr>
-        <w:spacing w:after="0"/>
-        <w:ind w:firstLine="720"/>
-        <w:rPr>
-          <w:lang w:val="lt-LT"/>
-        </w:rPr>
-      </w:pPr>
-      <w:proofErr w:type="spellStart"/>
-      <w:r>
-        <w:rPr>
-          <w:lang w:val="lt-LT"/>
-        </w:rPr>
-        <w:t>Print</w:t>
-      </w:r>
-      <w:proofErr w:type="spellEnd"/>
-      <w:r>
-        <w:rPr>
-          <w:lang w:val="lt-LT"/>
-        </w:rPr>
-        <w:t>([16*</w:t>
-      </w:r>
-      <w:proofErr w:type="spellStart"/>
-      <w:r>
-        <w:rPr>
-          <w:lang w:val="lt-LT"/>
-        </w:rPr>
-        <w:t>x+i</w:t>
-      </w:r>
-      <w:proofErr w:type="spellEnd"/>
-      <w:r>
-        <w:rPr>
-          <w:lang w:val="lt-LT"/>
-        </w:rPr>
-        <w:t>, i=</w:t>
-      </w:r>
-      <w:proofErr w:type="spellStart"/>
-      <w:r>
-        <w:rPr>
-          <w:lang w:val="lt-LT"/>
-        </w:rPr>
-        <w:t>y..z</w:t>
-      </w:r>
-      <w:proofErr w:type="spellEnd"/>
-      <w:r>
-        <w:rPr>
-          <w:lang w:val="lt-LT"/>
-        </w:rPr>
-        <w:t>])</w:t>
-      </w:r>
-      <w:r>
-        <w:rPr>
-          <w:lang w:val="lt-LT"/>
-        </w:rPr>
-        <w:t xml:space="preserve"> </w:t>
+        <w:t xml:space="preserve">bloko nuo </w:t>
+      </w:r>
+      <w:r>
+        <w:rPr>
+          <w:lang w:val="lt-LT"/>
+        </w:rPr>
+        <w:t>prad</w:t>
+      </w:r>
+      <w:r>
+        <w:rPr>
+          <w:lang w:val="lt-LT"/>
+        </w:rPr>
+        <w:t>ž</w:t>
+      </w:r>
+      <w:r>
+        <w:rPr>
+          <w:lang w:val="lt-LT"/>
+        </w:rPr>
+        <w:t>ios iki simbolio \n</w:t>
+      </w:r>
+      <w:r>
+        <w:rPr>
+          <w:lang w:val="lt-LT"/>
+        </w:rPr>
+        <w:t>.</w:t>
       </w:r>
     </w:p>
     <w:p>
@@ -19585,7 +19523,13 @@
         <w:rPr>
           <w:lang w:val="lt-LT"/>
         </w:rPr>
-        <w:t>Rxyz</w:t>
+        <w:t>R</w:t>
+      </w:r>
+      <w:r>
+        <w:rPr>
+          <w:lang w:val="lt-LT"/>
+        </w:rPr>
+        <w:t>x</w:t>
       </w:r>
       <w:proofErr w:type="spellEnd"/>
       <w:r>
@@ -19598,20 +19542,51 @@
         <w:rPr>
           <w:lang w:val="lt-LT"/>
         </w:rPr>
-        <w:t xml:space="preserve"> – į išorinį įrenginį išveda x numeriu nurodyto atminties srities</w:t>
-      </w:r>
-      <w:r>
-        <w:rPr>
-          <w:lang w:val="lt-LT"/>
-        </w:rPr>
-        <w:br/>
-        <w:t>blok</w:t>
-      </w:r>
-      <w:r>
-        <w:rPr>
-          <w:lang w:val="lt-LT"/>
-        </w:rPr>
-        <w:t>o nuo y iki z žodžius (y &lt; z).</w:t>
+        <w:t xml:space="preserve"> – į išorinį įrenginį </w:t>
+      </w:r>
+      <w:r>
+        <w:rPr>
+          <w:lang w:val="lt-LT"/>
+        </w:rPr>
+        <w:t xml:space="preserve">adresu x </w:t>
+      </w:r>
+      <w:r>
+        <w:rPr>
+          <w:lang w:val="lt-LT"/>
+        </w:rPr>
+        <w:t xml:space="preserve">išveda </w:t>
+      </w:r>
+      <w:proofErr w:type="spellStart"/>
+      <w:r>
+        <w:rPr>
+          <w:lang w:val="lt-LT"/>
+        </w:rPr>
+        <w:t>stack‘e</w:t>
+      </w:r>
+      <w:proofErr w:type="spellEnd"/>
+      <w:r>
+        <w:rPr>
+          <w:lang w:val="lt-LT"/>
+        </w:rPr>
+        <w:t xml:space="preserve"> esančias reikšmes nuo </w:t>
+      </w:r>
+      <w:r>
+        <w:rPr>
+          <w:lang w:val="lt-LT"/>
+        </w:rPr>
+        <w:t>pradžios iki simbolio</w:t>
+      </w:r>
+      <w:r>
+        <w:rPr>
+          <w:lang w:val="lt-LT"/>
+        </w:rPr>
+        <w:t xml:space="preserve"> </w:t>
+      </w:r>
+      <w:r>
+        <w:rPr>
+          <w:lang w:val="lt-LT"/>
+        </w:rPr>
+        <w:t>\n.</w:t>
       </w:r>
     </w:p>
     <w:p>
@@ -19626,52 +19601,39 @@
           <w:lang w:val="lt-LT"/>
         </w:rPr>
       </w:pPr>
+      <w:proofErr w:type="spellStart"/>
       <w:r>
         <w:rPr>
           <w:u w:val="single"/>
           <w:lang w:val="lt-LT"/>
         </w:rPr>
-        <w:t>READ</w:t>
-      </w:r>
+        <w:t>RDHx</w:t>
+      </w:r>
+      <w:proofErr w:type="spellEnd"/>
       <w:r>
         <w:rPr>
           <w:u w:val="single"/>
           <w:lang w:val="lt-LT"/>
         </w:rPr>
-        <w:t>(0x52)</w:t>
-      </w:r>
-      <w:r>
-        <w:rPr>
-          <w:lang w:val="lt-LT"/>
-        </w:rPr>
-        <w:t xml:space="preserve"> – nuskaito vartotojo įvedimą kaip skaičių ir įrašo į steko</w:t>
-      </w:r>
-    </w:p>
-    <w:p>
-      <w:pPr>
-        <w:spacing w:after="0"/>
-        <w:ind w:firstLine="720"/>
-        <w:rPr>
-          <w:lang w:val="lt-LT"/>
-        </w:rPr>
-      </w:pPr>
-      <w:r>
-        <w:rPr>
-          <w:lang w:val="lt-LT"/>
-        </w:rPr>
-        <w:t>V</w:t>
-      </w:r>
-      <w:r>
-        <w:rPr>
-          <w:lang w:val="lt-LT"/>
-        </w:rPr>
-        <w:t>iršūnę</w:t>
-      </w:r>
-      <w:r>
-        <w:rPr>
-          <w:lang w:val="lt-LT"/>
-        </w:rPr>
-        <w:t>.</w:t>
+        <w:t>(0x20)</w:t>
+      </w:r>
+      <w:r>
+        <w:rPr>
+          <w:lang w:val="lt-LT"/>
+        </w:rPr>
+        <w:t xml:space="preserve"> – išorinėje atmintyje esantį žodį x adresu įrašo į stek</w:t>
+      </w:r>
+      <w:r>
+        <w:rPr>
+          <w:lang w:val="lt-LT"/>
+        </w:rPr>
+        <w:t>o</w:t>
+      </w:r>
+      <w:r>
+        <w:rPr>
+          <w:lang w:val="lt-LT"/>
+        </w:rPr>
+        <w:t xml:space="preserve"> viršūnę.</w:t>
       </w:r>
     </w:p>
     <w:p>
@@ -19692,7 +19654,7 @@
           <w:u w:val="single"/>
           <w:lang w:val="lt-LT"/>
         </w:rPr>
-        <w:t>RDHxy</w:t>
+        <w:t>WRHx</w:t>
       </w:r>
       <w:proofErr w:type="spellEnd"/>
       <w:r>
@@ -19700,80 +19662,30 @@
           <w:u w:val="single"/>
           <w:lang w:val="lt-LT"/>
         </w:rPr>
-        <w:t>(0x20)</w:t>
-      </w:r>
-      <w:r>
-        <w:rPr>
-          <w:lang w:val="lt-LT"/>
-        </w:rPr>
-        <w:t xml:space="preserve"> – išorinėje atmintyje esantį žodį </w:t>
-      </w:r>
-      <w:proofErr w:type="spellStart"/>
-      <w:r>
-        <w:rPr>
-          <w:lang w:val="lt-LT"/>
-        </w:rPr>
-        <w:t>xy</w:t>
-      </w:r>
-      <w:proofErr w:type="spellEnd"/>
-      <w:r>
-        <w:rPr>
-          <w:lang w:val="lt-LT"/>
-        </w:rPr>
-        <w:t xml:space="preserve"> adresu įrašo į steką viršūnę.</w:t>
+        <w:t xml:space="preserve">(0x21) </w:t>
+      </w:r>
+      <w:r>
+        <w:rPr>
+          <w:lang w:val="lt-LT"/>
+        </w:rPr>
+        <w:t xml:space="preserve">– </w:t>
+      </w:r>
+      <w:bookmarkStart w:id="0" w:name="_GoBack"/>
+      <w:r>
+        <w:rPr>
+          <w:lang w:val="lt-LT"/>
+        </w:rPr>
+        <w:t>steko viršūnėje esantį žodį įrašo į išorinę atmintį adresu x</w:t>
+      </w:r>
+      <w:r>
+        <w:rPr>
+          <w:lang w:val="lt-LT"/>
+        </w:rPr>
+        <w:t>.</w:t>
       </w:r>
     </w:p>
     <w:p>
       <w:pPr>
-        <w:pStyle w:val="ListParagraph"/>
-        <w:numPr>
-          <w:ilvl w:val="0"/>
-          <w:numId w:val="6"/>
-        </w:numPr>
-        <w:spacing w:after="0"/>
-        <w:rPr>
-          <w:lang w:val="lt-LT"/>
-        </w:rPr>
-      </w:pPr>
-      <w:proofErr w:type="spellStart"/>
-      <w:r>
-        <w:rPr>
-          <w:u w:val="single"/>
-          <w:lang w:val="lt-LT"/>
-        </w:rPr>
-        <w:t>WRHxy</w:t>
-      </w:r>
-      <w:proofErr w:type="spellEnd"/>
-      <w:r>
-        <w:rPr>
-          <w:u w:val="single"/>
-          <w:lang w:val="lt-LT"/>
-        </w:rPr>
-        <w:t xml:space="preserve">(0x21) </w:t>
-      </w:r>
-      <w:r>
-        <w:rPr>
-          <w:lang w:val="lt-LT"/>
-        </w:rPr>
-        <w:t xml:space="preserve">– steko viršūnėje esantį žodį įrašo į išorinę atmintį adresu </w:t>
-      </w:r>
-      <w:proofErr w:type="spellStart"/>
-      <w:r>
-        <w:rPr>
-          <w:lang w:val="lt-LT"/>
-        </w:rPr>
-        <w:t>xy</w:t>
-      </w:r>
-      <w:proofErr w:type="spellEnd"/>
-      <w:r>
-        <w:rPr>
-          <w:lang w:val="lt-LT"/>
-        </w:rPr>
-        <w:t>.</w:t>
-      </w:r>
-    </w:p>
-    <w:p>
-      <w:pPr>
         <w:spacing w:after="0"/>
         <w:ind w:firstLine="720"/>
         <w:rPr>
@@ -19781,6 +19693,7 @@
         </w:rPr>
       </w:pPr>
     </w:p>
+    <w:bookmarkEnd w:id="0"/>
     <w:p>
       <w:pPr>
         <w:spacing w:after="0"/>
@@ -20169,7 +20082,6 @@
         <w:rPr>
           <w:lang w:val="lt-LT"/>
         </w:rPr>
-        <w:lastRenderedPageBreak/>
         <w:t>informaciją iš atminties 2 kanalu.</w:t>
       </w:r>
     </w:p>
@@ -20194,6 +20106,7 @@
         <w:rPr>
           <w:lang w:val="lt-LT"/>
         </w:rPr>
+        <w:lastRenderedPageBreak/>
         <w:t xml:space="preserve">o </w:t>
       </w:r>
       <w:r>
@@ -23380,7 +23293,7 @@
   <w:abstractNum w:abstractNumId="22" w15:restartNumberingAfterBreak="0">
     <w:nsid w:val="60306F62"/>
     <w:multiLevelType w:val="hybridMultilevel"/>
-    <w:tmpl w:val="BD3C387A"/>
+    <w:tmpl w:val="513832F0"/>
     <w:lvl w:ilvl="0" w:tplc="04090001">
       <w:start w:val="1"/>
       <w:numFmt w:val="bullet"/>
@@ -23890,6 +23803,7 @@
     <w:lsdException w:name="HTML Sample" w:semiHidden="1" w:unhideWhenUsed="1"/>
     <w:lsdException w:name="HTML Typewriter" w:semiHidden="1" w:unhideWhenUsed="1"/>
     <w:lsdException w:name="HTML Variable" w:semiHidden="1" w:unhideWhenUsed="1"/>
+    <w:lsdException w:name="Normal Table" w:semiHidden="1" w:unhideWhenUsed="1"/>
     <w:lsdException w:name="annotation subject" w:semiHidden="1" w:unhideWhenUsed="1"/>
     <w:lsdException w:name="No List" w:semiHidden="1" w:unhideWhenUsed="1"/>
     <w:lsdException w:name="Outline List 1" w:semiHidden="1" w:unhideWhenUsed="1"/>
@@ -23933,8 +23847,10 @@
     <w:lsdException w:name="Table Elegant" w:semiHidden="1" w:unhideWhenUsed="1"/>
     <w:lsdException w:name="Table Professional" w:semiHidden="1" w:unhideWhenUsed="1"/>
     <w:lsdException w:name="Table Subtle 1" w:semiHidden="1" w:unhideWhenUsed="1"/>
+    <w:lsdException w:name="Table Subtle 2" w:semiHidden="1" w:unhideWhenUsed="1"/>
     <w:lsdException w:name="Table Web 1" w:semiHidden="1" w:unhideWhenUsed="1"/>
     <w:lsdException w:name="Table Web 2" w:semiHidden="1" w:unhideWhenUsed="1"/>
+    <w:lsdException w:name="Table Web 3" w:semiHidden="1" w:unhideWhenUsed="1"/>
     <w:lsdException w:name="Balloon Text" w:semiHidden="1" w:unhideWhenUsed="1"/>
     <w:lsdException w:name="Table Grid" w:uiPriority="39"/>
     <w:lsdException w:name="Table Theme" w:semiHidden="1" w:unhideWhenUsed="1"/>
@@ -24532,7 +24448,7 @@
 </file>
 
 <file path=customXml/itemProps1.xml><?xml version="1.0" encoding="utf-8"?>
-<ds:datastoreItem xmlns:ds="http://schemas.openxmlformats.org/officeDocument/2006/customXml" ds:itemID="{69EE29CF-E912-481B-A98C-033C418F2E78}">
+<ds:datastoreItem xmlns:ds="http://schemas.openxmlformats.org/officeDocument/2006/customXml" ds:itemID="{DB292E0F-1B4C-4213-A92E-D42459CF14AB}">
   <ds:schemaRefs>
     <ds:schemaRef ds:uri="http://schemas.openxmlformats.org/officeDocument/2006/bibliography"/>
   </ds:schemaRefs>

</xml_diff>

<commit_message>
komandos su isoriniais irenginiais
</commit_message>
<xml_diff>
--- a/First/RM_ir_VM_projektas V3.docx
+++ b/First/RM_ir_VM_projektas V3.docx
@@ -1,6 +1,6 @@
 
 <file path=word/document.xml><?xml version="1.0" encoding="utf-8"?>
-<w:document xmlns:wpc="http://schemas.microsoft.com/office/word/2010/wordprocessingCanvas" xmlns:cx="http://schemas.microsoft.com/office/drawing/2014/chartex" xmlns:cx1="http://schemas.microsoft.com/office/drawing/2015/9/8/chartex" xmlns:mc="http://schemas.openxmlformats.org/markup-compatibility/2006" xmlns:o="urn:schemas-microsoft-com:office:office" xmlns:r="http://schemas.openxmlformats.org/officeDocument/2006/relationships" xmlns:m="http://schemas.openxmlformats.org/officeDocument/2006/math" xmlns:v="urn:schemas-microsoft-com:vml" xmlns:wp14="http://schemas.microsoft.com/office/word/2010/wordprocessingDrawing" xmlns:wp="http://schemas.openxmlformats.org/drawingml/2006/wordprocessingDrawing" xmlns:w10="urn:schemas-microsoft-com:office:word" xmlns:w="http://schemas.openxmlformats.org/wordprocessingml/2006/main" xmlns:w14="http://schemas.microsoft.com/office/word/2010/wordml" xmlns:w15="http://schemas.microsoft.com/office/word/2012/wordml" xmlns:w16se="http://schemas.microsoft.com/office/word/2015/wordml/symex" xmlns:wpg="http://schemas.microsoft.com/office/word/2010/wordprocessingGroup" xmlns:wpi="http://schemas.microsoft.com/office/word/2010/wordprocessingInk" xmlns:wne="http://schemas.microsoft.com/office/word/2006/wordml" xmlns:wps="http://schemas.microsoft.com/office/word/2010/wordprocessingShape" mc:Ignorable="w14 w15 w16se wp14">
+<w:document xmlns:wpc="http://schemas.microsoft.com/office/word/2010/wordprocessingCanvas" xmlns:cx="http://schemas.microsoft.com/office/drawing/2014/chartex" xmlns:cx1="http://schemas.microsoft.com/office/drawing/2015/9/8/chartex" xmlns:cx2="http://schemas.microsoft.com/office/drawing/2015/10/21/chartex" xmlns:cx3="http://schemas.microsoft.com/office/drawing/2016/5/9/chartex" xmlns:cx4="http://schemas.microsoft.com/office/drawing/2016/5/10/chartex" xmlns:cx5="http://schemas.microsoft.com/office/drawing/2016/5/11/chartex" xmlns:cx6="http://schemas.microsoft.com/office/drawing/2016/5/12/chartex" xmlns:cx7="http://schemas.microsoft.com/office/drawing/2016/5/13/chartex" xmlns:cx8="http://schemas.microsoft.com/office/drawing/2016/5/14/chartex" xmlns:mc="http://schemas.openxmlformats.org/markup-compatibility/2006" xmlns:aink="http://schemas.microsoft.com/office/drawing/2016/ink" xmlns:am3d="http://schemas.microsoft.com/office/drawing/2017/model3d" xmlns:o="urn:schemas-microsoft-com:office:office" xmlns:r="http://schemas.openxmlformats.org/officeDocument/2006/relationships" xmlns:m="http://schemas.openxmlformats.org/officeDocument/2006/math" xmlns:v="urn:schemas-microsoft-com:vml" xmlns:wp14="http://schemas.microsoft.com/office/word/2010/wordprocessingDrawing" xmlns:wp="http://schemas.openxmlformats.org/drawingml/2006/wordprocessingDrawing" xmlns:w10="urn:schemas-microsoft-com:office:word" xmlns:w="http://schemas.openxmlformats.org/wordprocessingml/2006/main" xmlns:w14="http://schemas.microsoft.com/office/word/2010/wordml" xmlns:w15="http://schemas.microsoft.com/office/word/2012/wordml" xmlns:w16cid="http://schemas.microsoft.com/office/word/2016/wordml/cid" xmlns:w16se="http://schemas.microsoft.com/office/word/2015/wordml/symex" xmlns:wpg="http://schemas.microsoft.com/office/word/2010/wordprocessingGroup" xmlns:wpi="http://schemas.microsoft.com/office/word/2010/wordprocessingInk" xmlns:wne="http://schemas.microsoft.com/office/word/2006/wordml" xmlns:wps="http://schemas.microsoft.com/office/word/2010/wordprocessingShape" mc:Ignorable="w14 w15 w16se w16cid wp14">
   <w:body>
     <w:p>
       <w:pPr>
@@ -6588,15 +6588,7 @@
         <w:t xml:space="preserve"> pan.)</w:t>
       </w:r>
       <w:r>
-        <w:t xml:space="preserve">, </w:t>
-      </w:r>
-      <w:proofErr w:type="spellStart"/>
-      <w:r>
-        <w:t>ji</w:t>
-      </w:r>
-      <w:proofErr w:type="spellEnd"/>
-      <w:r>
-        <w:t xml:space="preserve"> </w:t>
+        <w:t xml:space="preserve">, ji </w:t>
       </w:r>
       <w:proofErr w:type="spellStart"/>
       <w:r>
@@ -9439,6 +9431,7 @@
         <w:t xml:space="preserve"> </w:t>
       </w:r>
       <w:proofErr w:type="spellStart"/>
+      <w:proofErr w:type="gramStart"/>
       <w:r>
         <w:rPr>
           <w:sz w:val="24"/>
@@ -9446,7 +9439,6 @@
         <w:t>intervalui</w:t>
       </w:r>
       <w:proofErr w:type="spellEnd"/>
-      <w:proofErr w:type="gramStart"/>
       <w:r>
         <w:rPr>
           <w:sz w:val="24"/>
@@ -10468,23 +10460,7 @@
           <w:rFonts w:eastAsiaTheme="minorEastAsia"/>
           <w:sz w:val="24"/>
         </w:rPr>
-        <w:t xml:space="preserve"> </w:t>
-      </w:r>
-      <w:proofErr w:type="spellStart"/>
-      <w:r>
-        <w:rPr>
-          <w:rFonts w:eastAsiaTheme="minorEastAsia"/>
-          <w:sz w:val="24"/>
-        </w:rPr>
-        <w:t>lygus</w:t>
-      </w:r>
-      <w:proofErr w:type="spellEnd"/>
-      <w:r>
-        <w:rPr>
-          <w:rFonts w:eastAsiaTheme="minorEastAsia"/>
-          <w:sz w:val="24"/>
-        </w:rPr>
-        <w:t xml:space="preserve"> </w:t>
+        <w:t xml:space="preserve"> lygus </w:t>
       </w:r>
       <w:proofErr w:type="spellStart"/>
       <w:r>
@@ -12119,17 +12095,8 @@
           <w:rFonts w:eastAsiaTheme="minorEastAsia"/>
           <w:sz w:val="24"/>
         </w:rPr>
-        <w:t xml:space="preserve"> </w:t>
-      </w:r>
-      <w:proofErr w:type="spellStart"/>
-      <w:r>
-        <w:rPr>
-          <w:rFonts w:eastAsiaTheme="minorEastAsia"/>
-          <w:sz w:val="24"/>
-        </w:rPr>
-        <w:t>lygus</w:t>
-      </w:r>
-      <w:proofErr w:type="spellEnd"/>
+        <w:t xml:space="preserve"> lygus</w:t>
+      </w:r>
       <w:r>
         <w:rPr>
           <w:rFonts w:eastAsiaTheme="minorEastAsia"/>
@@ -18663,12 +18630,9 @@
         <w:t xml:space="preserve">0 &lt; </w:t>
       </w:r>
       <w:proofErr w:type="spellStart"/>
-      <w:r>
-        <w:t>x</w:t>
-      </w:r>
       <w:proofErr w:type="gramStart"/>
       <w:r>
-        <w:t>,y</w:t>
+        <w:t>x,y</w:t>
       </w:r>
       <w:proofErr w:type="spellEnd"/>
       <w:proofErr w:type="gramEnd"/>
@@ -18879,15 +18843,7 @@
         <w:rPr>
           <w:lang w:val="lt-LT"/>
         </w:rPr>
-        <w:t>[SP]</w:t>
-      </w:r>
-      <w:bookmarkStart w:id="0" w:name="_GoBack"/>
-      <w:bookmarkEnd w:id="0"/>
-      <w:r>
-        <w:rPr>
-          <w:lang w:val="lt-LT"/>
-        </w:rPr>
-        <w:t>=0; SP++;</w:t>
+        <w:t>[SP]=0; SP++;</w:t>
       </w:r>
     </w:p>
     <w:p>
@@ -19141,12 +19097,9 @@
         <w:t xml:space="preserve">0 &lt; </w:t>
       </w:r>
       <w:proofErr w:type="spellStart"/>
-      <w:r>
-        <w:t>x</w:t>
-      </w:r>
       <w:proofErr w:type="gramStart"/>
       <w:r>
-        <w:t>,y</w:t>
+        <w:t>x,y</w:t>
       </w:r>
       <w:proofErr w:type="spellEnd"/>
       <w:proofErr w:type="gramEnd"/>
@@ -19240,12 +19193,9 @@
         <w:t xml:space="preserve">0 &lt; </w:t>
       </w:r>
       <w:proofErr w:type="spellStart"/>
-      <w:r>
-        <w:t>x</w:t>
-      </w:r>
       <w:proofErr w:type="gramStart"/>
       <w:r>
-        <w:t>,y</w:t>
+        <w:t>x,y</w:t>
       </w:r>
       <w:proofErr w:type="spellEnd"/>
       <w:proofErr w:type="gramEnd"/>
@@ -19312,7 +19262,15 @@
         <w:rPr>
           <w:lang w:val="lt-LT"/>
         </w:rPr>
-        <w:t xml:space="preserve"> – jei steko viršūnėje yra 2 valdymas perduodamas adresu</w:t>
+        <w:t xml:space="preserve"> – jei steko viršūnėje yra 2 valdymas perduodamas </w:t>
+      </w:r>
+      <w:bookmarkStart w:id="0" w:name="_GoBack"/>
+      <w:bookmarkEnd w:id="0"/>
+      <w:r>
+        <w:rPr>
+          <w:lang w:val="lt-LT"/>
+        </w:rPr>
+        <w:t>adresu</w:t>
       </w:r>
     </w:p>
     <w:p>
@@ -19339,12 +19297,9 @@
         <w:t xml:space="preserve">0 &lt; </w:t>
       </w:r>
       <w:proofErr w:type="spellStart"/>
-      <w:r>
-        <w:t>x</w:t>
-      </w:r>
       <w:proofErr w:type="gramStart"/>
       <w:r>
-        <w:t>,y</w:t>
+        <w:t>x,y</w:t>
       </w:r>
       <w:proofErr w:type="spellEnd"/>
       <w:proofErr w:type="gramEnd"/>
@@ -19572,7 +19527,21 @@
           <w:u w:val="single"/>
           <w:lang w:val="lt-LT"/>
         </w:rPr>
-        <w:t>Px</w:t>
+        <w:t>P</w:t>
+      </w:r>
+      <w:r>
+        <w:rPr>
+          <w:u w:val="single"/>
+          <w:lang w:val="lt-LT"/>
+        </w:rPr>
+        <w:t>B</w:t>
+      </w:r>
+      <w:r>
+        <w:rPr>
+          <w:u w:val="single"/>
+          <w:lang w:val="lt-LT"/>
+        </w:rPr>
+        <w:t>x</w:t>
       </w:r>
       <w:proofErr w:type="spellEnd"/>
       <w:r>
@@ -19658,6 +19627,12 @@
         <w:rPr>
           <w:lang w:val="lt-LT"/>
         </w:rPr>
+        <w:t>HD</w:t>
+      </w:r>
+      <w:r>
+        <w:rPr>
+          <w:lang w:val="lt-LT"/>
+        </w:rPr>
         <w:t>x</w:t>
       </w:r>
       <w:proofErr w:type="spellEnd"/>
@@ -19736,7 +19711,21 @@
           <w:u w:val="single"/>
           <w:lang w:val="lt-LT"/>
         </w:rPr>
-        <w:t>RDHx</w:t>
+        <w:t>HD</w:t>
+      </w:r>
+      <w:r>
+        <w:rPr>
+          <w:u w:val="single"/>
+          <w:lang w:val="lt-LT"/>
+        </w:rPr>
+        <w:t>D</w:t>
+      </w:r>
+      <w:r>
+        <w:rPr>
+          <w:u w:val="single"/>
+          <w:lang w:val="lt-LT"/>
+        </w:rPr>
+        <w:t>x</w:t>
       </w:r>
       <w:proofErr w:type="spellEnd"/>
       <w:r>
@@ -20525,7 +20514,6 @@
           <w:shd w:val="clear" w:color="auto" w:fill="FFFFFF"/>
         </w:rPr>
       </w:pPr>
-      <w:proofErr w:type="spellStart"/>
       <w:r>
         <w:rPr>
           <w:rFonts w:ascii="Consolas" w:hAnsi="Consolas"/>
@@ -20534,18 +20522,7 @@
           <w:szCs w:val="19"/>
           <w:shd w:val="clear" w:color="auto" w:fill="FFFFFF"/>
         </w:rPr>
-        <w:t>Var</w:t>
-      </w:r>
-      <w:proofErr w:type="spellEnd"/>
-      <w:r>
-        <w:rPr>
-          <w:rFonts w:ascii="Consolas" w:hAnsi="Consolas"/>
-          <w:color w:val="000000"/>
-          <w:sz w:val="19"/>
-          <w:szCs w:val="19"/>
-          <w:shd w:val="clear" w:color="auto" w:fill="FFFFFF"/>
-        </w:rPr>
-        <w:t xml:space="preserve"> = -(2+5)</w:t>
+        <w:t>Var = -(2+5)</w:t>
       </w:r>
       <w:r>
         <w:rPr>
@@ -20910,7 +20887,7 @@
 </file>
 
 <file path=word/endnotes.xml><?xml version="1.0" encoding="utf-8"?>
-<w:endnotes xmlns:wpc="http://schemas.microsoft.com/office/word/2010/wordprocessingCanvas" xmlns:cx="http://schemas.microsoft.com/office/drawing/2014/chartex" xmlns:cx1="http://schemas.microsoft.com/office/drawing/2015/9/8/chartex" xmlns:mc="http://schemas.openxmlformats.org/markup-compatibility/2006" xmlns:o="urn:schemas-microsoft-com:office:office" xmlns:r="http://schemas.openxmlformats.org/officeDocument/2006/relationships" xmlns:m="http://schemas.openxmlformats.org/officeDocument/2006/math" xmlns:v="urn:schemas-microsoft-com:vml" xmlns:wp14="http://schemas.microsoft.com/office/word/2010/wordprocessingDrawing" xmlns:wp="http://schemas.openxmlformats.org/drawingml/2006/wordprocessingDrawing" xmlns:w10="urn:schemas-microsoft-com:office:word" xmlns:w="http://schemas.openxmlformats.org/wordprocessingml/2006/main" xmlns:w14="http://schemas.microsoft.com/office/word/2010/wordml" xmlns:w15="http://schemas.microsoft.com/office/word/2012/wordml" xmlns:w16se="http://schemas.microsoft.com/office/word/2015/wordml/symex" xmlns:wpg="http://schemas.microsoft.com/office/word/2010/wordprocessingGroup" xmlns:wpi="http://schemas.microsoft.com/office/word/2010/wordprocessingInk" xmlns:wne="http://schemas.microsoft.com/office/word/2006/wordml" xmlns:wps="http://schemas.microsoft.com/office/word/2010/wordprocessingShape" mc:Ignorable="w14 w15 w16se wp14">
+<w:endnotes xmlns:wpc="http://schemas.microsoft.com/office/word/2010/wordprocessingCanvas" xmlns:cx="http://schemas.microsoft.com/office/drawing/2014/chartex" xmlns:cx1="http://schemas.microsoft.com/office/drawing/2015/9/8/chartex" xmlns:cx2="http://schemas.microsoft.com/office/drawing/2015/10/21/chartex" xmlns:cx3="http://schemas.microsoft.com/office/drawing/2016/5/9/chartex" xmlns:cx4="http://schemas.microsoft.com/office/drawing/2016/5/10/chartex" xmlns:cx5="http://schemas.microsoft.com/office/drawing/2016/5/11/chartex" xmlns:cx6="http://schemas.microsoft.com/office/drawing/2016/5/12/chartex" xmlns:cx7="http://schemas.microsoft.com/office/drawing/2016/5/13/chartex" xmlns:cx8="http://schemas.microsoft.com/office/drawing/2016/5/14/chartex" xmlns:mc="http://schemas.openxmlformats.org/markup-compatibility/2006" xmlns:aink="http://schemas.microsoft.com/office/drawing/2016/ink" xmlns:am3d="http://schemas.microsoft.com/office/drawing/2017/model3d" xmlns:o="urn:schemas-microsoft-com:office:office" xmlns:r="http://schemas.openxmlformats.org/officeDocument/2006/relationships" xmlns:m="http://schemas.openxmlformats.org/officeDocument/2006/math" xmlns:v="urn:schemas-microsoft-com:vml" xmlns:wp14="http://schemas.microsoft.com/office/word/2010/wordprocessingDrawing" xmlns:wp="http://schemas.openxmlformats.org/drawingml/2006/wordprocessingDrawing" xmlns:w10="urn:schemas-microsoft-com:office:word" xmlns:w="http://schemas.openxmlformats.org/wordprocessingml/2006/main" xmlns:w14="http://schemas.microsoft.com/office/word/2010/wordml" xmlns:w15="http://schemas.microsoft.com/office/word/2012/wordml" xmlns:w16cid="http://schemas.microsoft.com/office/word/2016/wordml/cid" xmlns:w16se="http://schemas.microsoft.com/office/word/2015/wordml/symex" xmlns:wpg="http://schemas.microsoft.com/office/word/2010/wordprocessingGroup" xmlns:wpi="http://schemas.microsoft.com/office/word/2010/wordprocessingInk" xmlns:wne="http://schemas.microsoft.com/office/word/2006/wordml" xmlns:wps="http://schemas.microsoft.com/office/word/2010/wordprocessingShape" mc:Ignorable="w14 w15 w16se w16cid wp14">
   <w:endnote w:type="separator" w:id="-1">
     <w:p>
       <w:pPr>
@@ -20935,7 +20912,7 @@
 </file>
 
 <file path=word/footnotes.xml><?xml version="1.0" encoding="utf-8"?>
-<w:footnotes xmlns:wpc="http://schemas.microsoft.com/office/word/2010/wordprocessingCanvas" xmlns:cx="http://schemas.microsoft.com/office/drawing/2014/chartex" xmlns:cx1="http://schemas.microsoft.com/office/drawing/2015/9/8/chartex" xmlns:mc="http://schemas.openxmlformats.org/markup-compatibility/2006" xmlns:o="urn:schemas-microsoft-com:office:office" xmlns:r="http://schemas.openxmlformats.org/officeDocument/2006/relationships" xmlns:m="http://schemas.openxmlformats.org/officeDocument/2006/math" xmlns:v="urn:schemas-microsoft-com:vml" xmlns:wp14="http://schemas.microsoft.com/office/word/2010/wordprocessingDrawing" xmlns:wp="http://schemas.openxmlformats.org/drawingml/2006/wordprocessingDrawing" xmlns:w10="urn:schemas-microsoft-com:office:word" xmlns:w="http://schemas.openxmlformats.org/wordprocessingml/2006/main" xmlns:w14="http://schemas.microsoft.com/office/word/2010/wordml" xmlns:w15="http://schemas.microsoft.com/office/word/2012/wordml" xmlns:w16se="http://schemas.microsoft.com/office/word/2015/wordml/symex" xmlns:wpg="http://schemas.microsoft.com/office/word/2010/wordprocessingGroup" xmlns:wpi="http://schemas.microsoft.com/office/word/2010/wordprocessingInk" xmlns:wne="http://schemas.microsoft.com/office/word/2006/wordml" xmlns:wps="http://schemas.microsoft.com/office/word/2010/wordprocessingShape" mc:Ignorable="w14 w15 w16se wp14">
+<w:footnotes xmlns:wpc="http://schemas.microsoft.com/office/word/2010/wordprocessingCanvas" xmlns:cx="http://schemas.microsoft.com/office/drawing/2014/chartex" xmlns:cx1="http://schemas.microsoft.com/office/drawing/2015/9/8/chartex" xmlns:cx2="http://schemas.microsoft.com/office/drawing/2015/10/21/chartex" xmlns:cx3="http://schemas.microsoft.com/office/drawing/2016/5/9/chartex" xmlns:cx4="http://schemas.microsoft.com/office/drawing/2016/5/10/chartex" xmlns:cx5="http://schemas.microsoft.com/office/drawing/2016/5/11/chartex" xmlns:cx6="http://schemas.microsoft.com/office/drawing/2016/5/12/chartex" xmlns:cx7="http://schemas.microsoft.com/office/drawing/2016/5/13/chartex" xmlns:cx8="http://schemas.microsoft.com/office/drawing/2016/5/14/chartex" xmlns:mc="http://schemas.openxmlformats.org/markup-compatibility/2006" xmlns:aink="http://schemas.microsoft.com/office/drawing/2016/ink" xmlns:am3d="http://schemas.microsoft.com/office/drawing/2017/model3d" xmlns:o="urn:schemas-microsoft-com:office:office" xmlns:r="http://schemas.openxmlformats.org/officeDocument/2006/relationships" xmlns:m="http://schemas.openxmlformats.org/officeDocument/2006/math" xmlns:v="urn:schemas-microsoft-com:vml" xmlns:wp14="http://schemas.microsoft.com/office/word/2010/wordprocessingDrawing" xmlns:wp="http://schemas.openxmlformats.org/drawingml/2006/wordprocessingDrawing" xmlns:w10="urn:schemas-microsoft-com:office:word" xmlns:w="http://schemas.openxmlformats.org/wordprocessingml/2006/main" xmlns:w14="http://schemas.microsoft.com/office/word/2010/wordml" xmlns:w15="http://schemas.microsoft.com/office/word/2012/wordml" xmlns:w16cid="http://schemas.microsoft.com/office/word/2016/wordml/cid" xmlns:w16se="http://schemas.microsoft.com/office/word/2015/wordml/symex" xmlns:wpg="http://schemas.microsoft.com/office/word/2010/wordprocessingGroup" xmlns:wpi="http://schemas.microsoft.com/office/word/2010/wordprocessingInk" xmlns:wne="http://schemas.microsoft.com/office/word/2006/wordml" xmlns:wps="http://schemas.microsoft.com/office/word/2010/wordprocessingShape" mc:Ignorable="w14 w15 w16se w16cid wp14">
   <w:footnote w:type="separator" w:id="-1">
     <w:p>
       <w:pPr>
@@ -20960,7 +20937,7 @@
 </file>
 
 <file path=word/header1.xml><?xml version="1.0" encoding="utf-8"?>
-<w:hdr xmlns:wpc="http://schemas.microsoft.com/office/word/2010/wordprocessingCanvas" xmlns:cx="http://schemas.microsoft.com/office/drawing/2014/chartex" xmlns:cx1="http://schemas.microsoft.com/office/drawing/2015/9/8/chartex" xmlns:mc="http://schemas.openxmlformats.org/markup-compatibility/2006" xmlns:o="urn:schemas-microsoft-com:office:office" xmlns:r="http://schemas.openxmlformats.org/officeDocument/2006/relationships" xmlns:m="http://schemas.openxmlformats.org/officeDocument/2006/math" xmlns:v="urn:schemas-microsoft-com:vml" xmlns:wp14="http://schemas.microsoft.com/office/word/2010/wordprocessingDrawing" xmlns:wp="http://schemas.openxmlformats.org/drawingml/2006/wordprocessingDrawing" xmlns:w10="urn:schemas-microsoft-com:office:word" xmlns:w="http://schemas.openxmlformats.org/wordprocessingml/2006/main" xmlns:w14="http://schemas.microsoft.com/office/word/2010/wordml" xmlns:w15="http://schemas.microsoft.com/office/word/2012/wordml" xmlns:w16se="http://schemas.microsoft.com/office/word/2015/wordml/symex" xmlns:wpg="http://schemas.microsoft.com/office/word/2010/wordprocessingGroup" xmlns:wpi="http://schemas.microsoft.com/office/word/2010/wordprocessingInk" xmlns:wne="http://schemas.microsoft.com/office/word/2006/wordml" xmlns:wps="http://schemas.microsoft.com/office/word/2010/wordprocessingShape" mc:Ignorable="w14 w15 w16se wp14">
+<w:hdr xmlns:wpc="http://schemas.microsoft.com/office/word/2010/wordprocessingCanvas" xmlns:cx="http://schemas.microsoft.com/office/drawing/2014/chartex" xmlns:cx1="http://schemas.microsoft.com/office/drawing/2015/9/8/chartex" xmlns:cx2="http://schemas.microsoft.com/office/drawing/2015/10/21/chartex" xmlns:cx3="http://schemas.microsoft.com/office/drawing/2016/5/9/chartex" xmlns:cx4="http://schemas.microsoft.com/office/drawing/2016/5/10/chartex" xmlns:cx5="http://schemas.microsoft.com/office/drawing/2016/5/11/chartex" xmlns:cx6="http://schemas.microsoft.com/office/drawing/2016/5/12/chartex" xmlns:cx7="http://schemas.microsoft.com/office/drawing/2016/5/13/chartex" xmlns:cx8="http://schemas.microsoft.com/office/drawing/2016/5/14/chartex" xmlns:mc="http://schemas.openxmlformats.org/markup-compatibility/2006" xmlns:aink="http://schemas.microsoft.com/office/drawing/2016/ink" xmlns:am3d="http://schemas.microsoft.com/office/drawing/2017/model3d" xmlns:o="urn:schemas-microsoft-com:office:office" xmlns:r="http://schemas.openxmlformats.org/officeDocument/2006/relationships" xmlns:m="http://schemas.openxmlformats.org/officeDocument/2006/math" xmlns:v="urn:schemas-microsoft-com:vml" xmlns:wp14="http://schemas.microsoft.com/office/word/2010/wordprocessingDrawing" xmlns:wp="http://schemas.openxmlformats.org/drawingml/2006/wordprocessingDrawing" xmlns:w10="urn:schemas-microsoft-com:office:word" xmlns:w="http://schemas.openxmlformats.org/wordprocessingml/2006/main" xmlns:w14="http://schemas.microsoft.com/office/word/2010/wordml" xmlns:w15="http://schemas.microsoft.com/office/word/2012/wordml" xmlns:w16cid="http://schemas.microsoft.com/office/word/2016/wordml/cid" xmlns:w16se="http://schemas.microsoft.com/office/word/2015/wordml/symex" xmlns:wpg="http://schemas.microsoft.com/office/word/2010/wordprocessingGroup" xmlns:wpi="http://schemas.microsoft.com/office/word/2010/wordprocessingInk" xmlns:wne="http://schemas.microsoft.com/office/word/2006/wordml" xmlns:wps="http://schemas.microsoft.com/office/word/2010/wordprocessingShape" mc:Ignorable="w14 w15 w16se w16cid wp14">
   <w:p>
     <w:pPr>
       <w:pStyle w:val="Header"/>
@@ -21012,7 +20989,7 @@
 </file>
 
 <file path=word/numbering.xml><?xml version="1.0" encoding="utf-8"?>
-<w:numbering xmlns:wpc="http://schemas.microsoft.com/office/word/2010/wordprocessingCanvas" xmlns:cx="http://schemas.microsoft.com/office/drawing/2014/chartex" xmlns:cx1="http://schemas.microsoft.com/office/drawing/2015/9/8/chartex" xmlns:mc="http://schemas.openxmlformats.org/markup-compatibility/2006" xmlns:o="urn:schemas-microsoft-com:office:office" xmlns:r="http://schemas.openxmlformats.org/officeDocument/2006/relationships" xmlns:m="http://schemas.openxmlformats.org/officeDocument/2006/math" xmlns:v="urn:schemas-microsoft-com:vml" xmlns:wp14="http://schemas.microsoft.com/office/word/2010/wordprocessingDrawing" xmlns:wp="http://schemas.openxmlformats.org/drawingml/2006/wordprocessingDrawing" xmlns:w10="urn:schemas-microsoft-com:office:word" xmlns:w="http://schemas.openxmlformats.org/wordprocessingml/2006/main" xmlns:w14="http://schemas.microsoft.com/office/word/2010/wordml" xmlns:w15="http://schemas.microsoft.com/office/word/2012/wordml" xmlns:w16se="http://schemas.microsoft.com/office/word/2015/wordml/symex" xmlns:wpg="http://schemas.microsoft.com/office/word/2010/wordprocessingGroup" xmlns:wpi="http://schemas.microsoft.com/office/word/2010/wordprocessingInk" xmlns:wne="http://schemas.microsoft.com/office/word/2006/wordml" xmlns:wps="http://schemas.microsoft.com/office/word/2010/wordprocessingShape" mc:Ignorable="w14 w15 w16se wp14">
+<w:numbering xmlns:wpc="http://schemas.microsoft.com/office/word/2010/wordprocessingCanvas" xmlns:cx="http://schemas.microsoft.com/office/drawing/2014/chartex" xmlns:cx1="http://schemas.microsoft.com/office/drawing/2015/9/8/chartex" xmlns:cx2="http://schemas.microsoft.com/office/drawing/2015/10/21/chartex" xmlns:cx3="http://schemas.microsoft.com/office/drawing/2016/5/9/chartex" xmlns:cx4="http://schemas.microsoft.com/office/drawing/2016/5/10/chartex" xmlns:cx5="http://schemas.microsoft.com/office/drawing/2016/5/11/chartex" xmlns:cx6="http://schemas.microsoft.com/office/drawing/2016/5/12/chartex" xmlns:cx7="http://schemas.microsoft.com/office/drawing/2016/5/13/chartex" xmlns:cx8="http://schemas.microsoft.com/office/drawing/2016/5/14/chartex" xmlns:mc="http://schemas.openxmlformats.org/markup-compatibility/2006" xmlns:aink="http://schemas.microsoft.com/office/drawing/2016/ink" xmlns:am3d="http://schemas.microsoft.com/office/drawing/2017/model3d" xmlns:o="urn:schemas-microsoft-com:office:office" xmlns:r="http://schemas.openxmlformats.org/officeDocument/2006/relationships" xmlns:m="http://schemas.openxmlformats.org/officeDocument/2006/math" xmlns:v="urn:schemas-microsoft-com:vml" xmlns:wp14="http://schemas.microsoft.com/office/word/2010/wordprocessingDrawing" xmlns:wp="http://schemas.openxmlformats.org/drawingml/2006/wordprocessingDrawing" xmlns:w10="urn:schemas-microsoft-com:office:word" xmlns:w="http://schemas.openxmlformats.org/wordprocessingml/2006/main" xmlns:w14="http://schemas.microsoft.com/office/word/2010/wordml" xmlns:w15="http://schemas.microsoft.com/office/word/2012/wordml" xmlns:w16cid="http://schemas.microsoft.com/office/word/2016/wordml/cid" xmlns:w16se="http://schemas.microsoft.com/office/word/2015/wordml/symex" xmlns:wpg="http://schemas.microsoft.com/office/word/2010/wordprocessingGroup" xmlns:wpi="http://schemas.microsoft.com/office/word/2010/wordprocessingInk" xmlns:wne="http://schemas.microsoft.com/office/word/2006/wordml" xmlns:wps="http://schemas.microsoft.com/office/word/2010/wordprocessingShape" mc:Ignorable="w14 w15 w16se w16cid wp14">
   <w:abstractNum w:abstractNumId="0" w15:restartNumberingAfterBreak="0">
     <w:nsid w:val="01E135CB"/>
     <w:multiLevelType w:val="hybridMultilevel"/>
@@ -23931,7 +23908,7 @@
 </file>
 
 <file path=word/styles.xml><?xml version="1.0" encoding="utf-8"?>
-<w:styles xmlns:mc="http://schemas.openxmlformats.org/markup-compatibility/2006" xmlns:r="http://schemas.openxmlformats.org/officeDocument/2006/relationships" xmlns:w="http://schemas.openxmlformats.org/wordprocessingml/2006/main" xmlns:w14="http://schemas.microsoft.com/office/word/2010/wordml" xmlns:w15="http://schemas.microsoft.com/office/word/2012/wordml" xmlns:w16se="http://schemas.microsoft.com/office/word/2015/wordml/symex" mc:Ignorable="w14 w15 w16se">
+<w:styles xmlns:mc="http://schemas.openxmlformats.org/markup-compatibility/2006" xmlns:r="http://schemas.openxmlformats.org/officeDocument/2006/relationships" xmlns:w="http://schemas.openxmlformats.org/wordprocessingml/2006/main" xmlns:w14="http://schemas.microsoft.com/office/word/2010/wordml" xmlns:w15="http://schemas.microsoft.com/office/word/2012/wordml" xmlns:w16cid="http://schemas.microsoft.com/office/word/2016/wordml/cid" xmlns:w16se="http://schemas.microsoft.com/office/word/2015/wordml/symex" mc:Ignorable="w14 w15 w16se w16cid">
   <w:docDefaults>
     <w:rPrDefault>
       <w:rPr>
@@ -23947,7 +23924,7 @@
       </w:pPr>
     </w:pPrDefault>
   </w:docDefaults>
-  <w:latentStyles w:defLockedState="0" w:defUIPriority="99" w:defSemiHidden="0" w:defUnhideWhenUsed="0" w:defQFormat="0" w:count="371">
+  <w:latentStyles w:defLockedState="0" w:defUIPriority="99" w:defSemiHidden="0" w:defUnhideWhenUsed="0" w:defQFormat="0" w:count="375">
     <w:lsdException w:name="Normal" w:uiPriority="0" w:qFormat="1"/>
     <w:lsdException w:name="heading 1" w:uiPriority="9" w:qFormat="1"/>
     <w:lsdException w:name="heading 2" w:semiHidden="1" w:uiPriority="9" w:unhideWhenUsed="1" w:qFormat="1"/>
@@ -24053,7 +24030,6 @@
     <w:lsdException w:name="HTML Sample" w:semiHidden="1" w:unhideWhenUsed="1"/>
     <w:lsdException w:name="HTML Typewriter" w:semiHidden="1" w:unhideWhenUsed="1"/>
     <w:lsdException w:name="HTML Variable" w:semiHidden="1" w:unhideWhenUsed="1"/>
-    <w:lsdException w:name="Normal Table" w:semiHidden="1" w:unhideWhenUsed="1"/>
     <w:lsdException w:name="annotation subject" w:semiHidden="1" w:unhideWhenUsed="1"/>
     <w:lsdException w:name="No List" w:semiHidden="1" w:unhideWhenUsed="1"/>
     <w:lsdException w:name="Outline List 1" w:semiHidden="1" w:unhideWhenUsed="1"/>
@@ -24097,10 +24073,8 @@
     <w:lsdException w:name="Table Elegant" w:semiHidden="1" w:unhideWhenUsed="1"/>
     <w:lsdException w:name="Table Professional" w:semiHidden="1" w:unhideWhenUsed="1"/>
     <w:lsdException w:name="Table Subtle 1" w:semiHidden="1" w:unhideWhenUsed="1"/>
-    <w:lsdException w:name="Table Subtle 2" w:semiHidden="1" w:unhideWhenUsed="1"/>
     <w:lsdException w:name="Table Web 1" w:semiHidden="1" w:unhideWhenUsed="1"/>
     <w:lsdException w:name="Table Web 2" w:semiHidden="1" w:unhideWhenUsed="1"/>
-    <w:lsdException w:name="Table Web 3" w:semiHidden="1" w:unhideWhenUsed="1"/>
     <w:lsdException w:name="Balloon Text" w:semiHidden="1" w:unhideWhenUsed="1"/>
     <w:lsdException w:name="Table Grid" w:uiPriority="39"/>
     <w:lsdException w:name="Table Theme" w:semiHidden="1" w:unhideWhenUsed="1"/>
@@ -24319,6 +24293,10 @@
     <w:lsdException w:name="List Table 5 Dark Accent 6" w:uiPriority="50"/>
     <w:lsdException w:name="List Table 6 Colorful Accent 6" w:uiPriority="51"/>
     <w:lsdException w:name="List Table 7 Colorful Accent 6" w:uiPriority="52"/>
+    <w:lsdException w:name="Mention" w:semiHidden="1" w:unhideWhenUsed="1"/>
+    <w:lsdException w:name="Smart Hyperlink" w:semiHidden="1" w:unhideWhenUsed="1"/>
+    <w:lsdException w:name="Hashtag" w:semiHidden="1" w:unhideWhenUsed="1"/>
+    <w:lsdException w:name="Unresolved Mention" w:semiHidden="1" w:unhideWhenUsed="1"/>
   </w:latentStyles>
   <w:style w:type="paragraph" w:default="1" w:styleId="Normal">
     <w:name w:val="Normal"/>
@@ -24694,7 +24672,7 @@
 </file>
 
 <file path=customXml/itemProps1.xml><?xml version="1.0" encoding="utf-8"?>
-<ds:datastoreItem xmlns:ds="http://schemas.openxmlformats.org/officeDocument/2006/customXml" ds:itemID="{59ACFB07-657C-429E-90D9-4F4898A55588}">
+<ds:datastoreItem xmlns:ds="http://schemas.openxmlformats.org/officeDocument/2006/customXml" ds:itemID="{66CCAD48-FEB8-4C13-A7F3-18F6A8AF9033}">
   <ds:schemaRefs>
     <ds:schemaRef ds:uri="http://schemas.openxmlformats.org/officeDocument/2006/bibliography"/>
   </ds:schemaRefs>

</xml_diff>